<commit_message>
update readme with some first ideas
</commit_message>
<xml_diff>
--- a/part2/files/compvp_readme.docx
+++ b/part2/files/compvp_readme.docx
@@ -310,7 +310,7 @@
           <w:color w:val="000000"/>
           <w:sz w:val="24"/>
         </w:rPr>
-        <w:t>Wide Variety of Shapes</w:t>
+        <w:t>High Level of Randomization</w:t>
       </w:r>
       <w:r>
         <w:rPr>
@@ -318,7 +318,63 @@
           <w:color w:val="000000"/>
           <w:sz w:val="24"/>
         </w:rPr>
-        <w:t>: Our dataset includes a diverse range of object shapes, offering extensive opportunities for training and testing recognition algorithms across different scenarios.</w:t>
+        <w:t xml:space="preserve">: Our dataset </w:t>
+      </w:r>
+      <w:r>
+        <w:rPr>
+          <w:rFonts w:ascii="Times New Roman" w:eastAsia="Times New Roman" w:hAnsi="Times New Roman" w:cs="Times New Roman"/>
+          <w:color w:val="000000"/>
+          <w:sz w:val="24"/>
+        </w:rPr>
+        <w:t xml:space="preserve">is designed to be as random as possible. This includes that </w:t>
+      </w:r>
+      <w:r>
+        <w:rPr>
+          <w:rFonts w:ascii="Times New Roman" w:eastAsia="Times New Roman" w:hAnsi="Times New Roman" w:cs="Times New Roman"/>
+          <w:color w:val="000000"/>
+          <w:sz w:val="24"/>
+        </w:rPr>
+        <w:t>the</w:t>
+      </w:r>
+      <w:r>
+        <w:rPr>
+          <w:rFonts w:ascii="Times New Roman" w:eastAsia="Times New Roman" w:hAnsi="Times New Roman" w:cs="Times New Roman"/>
+          <w:color w:val="000000"/>
+          <w:sz w:val="24"/>
+        </w:rPr>
+        <w:t xml:space="preserve"> horizontal and vertical angles a</w:t>
+      </w:r>
+      <w:r>
+        <w:rPr>
+          <w:rFonts w:ascii="Times New Roman" w:eastAsia="Times New Roman" w:hAnsi="Times New Roman" w:cs="Times New Roman"/>
+          <w:color w:val="000000"/>
+          <w:sz w:val="24"/>
+        </w:rPr>
+        <w:t>re dynamically calculated to get a high mix of angles, as</w:t>
+      </w:r>
+      <w:r>
+        <w:rPr>
+          <w:rFonts w:ascii="Times New Roman" w:eastAsia="Times New Roman" w:hAnsi="Times New Roman" w:cs="Times New Roman"/>
+          <w:color w:val="000000"/>
+          <w:sz w:val="24"/>
+        </w:rPr>
+        <w:t xml:space="preserve"> well as dynamic distance calculation and a highly mixed data set so that similar angles </w:t>
+      </w:r>
+      <w:r>
+        <w:rPr>
+          <w:rFonts w:ascii="Times New Roman" w:eastAsia="Times New Roman" w:hAnsi="Times New Roman" w:cs="Times New Roman"/>
+          <w:color w:val="000000"/>
+          <w:sz w:val="24"/>
+        </w:rPr>
+        <w:t>don’t</w:t>
+      </w:r>
+      <w:r>
+        <w:rPr>
+          <w:rFonts w:ascii="Times New Roman" w:eastAsia="Times New Roman" w:hAnsi="Times New Roman" w:cs="Times New Roman"/>
+          <w:color w:val="000000"/>
+          <w:sz w:val="24"/>
+        </w:rPr>
+        <w:t xml:space="preserve"> come directly after each other.</w:t>
       </w:r>
     </w:p>
     <w:p>
@@ -342,7 +398,7 @@
           <w:color w:val="000000"/>
           <w:sz w:val="24"/>
         </w:rPr>
-        <w:t>Everyday Item Focus</w:t>
+        <w:t>Manual checking for usability</w:t>
       </w:r>
       <w:r>
         <w:rPr>
@@ -350,7 +406,33 @@
           <w:color w:val="000000"/>
           <w:sz w:val="24"/>
         </w:rPr>
-        <w:t>: The objects in this dataset represent everyday items, making it highly relevant for practical applications in object recognition and similar tasks.</w:t>
+        <w:t xml:space="preserve">: </w:t>
+      </w:r>
+      <w:r>
+        <w:rPr>
+          <w:rFonts w:ascii="Times New Roman" w:eastAsia="Times New Roman" w:hAnsi="Times New Roman" w:cs="Times New Roman"/>
+          <w:color w:val="000000"/>
+          <w:sz w:val="24"/>
+        </w:rPr>
+        <w:t xml:space="preserve">As some objects </w:t>
+      </w:r>
+      <w:proofErr w:type="gramStart"/>
+      <w:r>
+        <w:rPr>
+          <w:rFonts w:ascii="Times New Roman" w:eastAsia="Times New Roman" w:hAnsi="Times New Roman" w:cs="Times New Roman"/>
+          <w:color w:val="000000"/>
+          <w:sz w:val="24"/>
+        </w:rPr>
+        <w:t>have</w:t>
+      </w:r>
+      <w:proofErr w:type="gramEnd"/>
+      <w:r>
+        <w:rPr>
+          <w:rFonts w:ascii="Times New Roman" w:eastAsia="Times New Roman" w:hAnsi="Times New Roman" w:cs="Times New Roman"/>
+          <w:color w:val="000000"/>
+          <w:sz w:val="24"/>
+        </w:rPr>
+        <w:t xml:space="preserve"> special attributes as maybe missing faces to close the object, the created dataset was checked and problems like these were handled to get as realistic images as possible.</w:t>
       </w:r>
     </w:p>
     <w:p>
@@ -367,127 +449,6 @@
           <w:right w:val="none" w:sz="4" w:space="0" w:color="000000"/>
         </w:pBdr>
       </w:pPr>
-      <w:r>
-        <w:rPr>
-          <w:rFonts w:ascii="Times New Roman" w:eastAsia="Times New Roman" w:hAnsi="Times New Roman" w:cs="Times New Roman"/>
-          <w:b/>
-          <w:color w:val="000000"/>
-          <w:sz w:val="24"/>
-        </w:rPr>
-        <w:t>No Clipping Issues</w:t>
-      </w:r>
-      <w:r>
-        <w:rPr>
-          <w:rFonts w:ascii="Times New Roman" w:eastAsia="Times New Roman" w:hAnsi="Times New Roman" w:cs="Times New Roman"/>
-          <w:color w:val="000000"/>
-          <w:sz w:val="24"/>
-        </w:rPr>
-        <w:t>: We have ensured that there is no clipping in any of the cloth or object files, providing clean and accurate data for your analysis.</w:t>
-      </w:r>
-    </w:p>
-    <w:p>
-      <w:pPr>
-        <w:pStyle w:val="Listenabsatz"/>
-        <w:numPr>
-          <w:ilvl w:val="0"/>
-          <w:numId w:val="1"/>
-        </w:numPr>
-        <w:pBdr>
-          <w:top w:val="none" w:sz="4" w:space="0" w:color="000000"/>
-          <w:left w:val="none" w:sz="4" w:space="0" w:color="000000"/>
-          <w:bottom w:val="none" w:sz="4" w:space="0" w:color="000000"/>
-          <w:right w:val="none" w:sz="4" w:space="0" w:color="000000"/>
-        </w:pBdr>
-      </w:pPr>
-      <w:r>
-        <w:rPr>
-          <w:rFonts w:ascii="Times New Roman" w:eastAsia="Times New Roman" w:hAnsi="Times New Roman" w:cs="Times New Roman"/>
-          <w:b/>
-          <w:color w:val="000000"/>
-          <w:sz w:val="24"/>
-        </w:rPr>
-        <w:t>Realistic Cloth Physics</w:t>
-      </w:r>
-      <w:r>
-        <w:rPr>
-          <w:rFonts w:ascii="Times New Roman" w:eastAsia="Times New Roman" w:hAnsi="Times New Roman" w:cs="Times New Roman"/>
-          <w:color w:val="000000"/>
-          <w:sz w:val="24"/>
-        </w:rPr>
-        <w:t>: The cloth simulations in this dataset have been crafted with attention to realistic physics, ensuring that the interactions and draping are as true-to-life as possible.</w:t>
-      </w:r>
-    </w:p>
-    <w:p>
-      <w:pPr>
-        <w:pStyle w:val="Listenabsatz"/>
-        <w:numPr>
-          <w:ilvl w:val="0"/>
-          <w:numId w:val="1"/>
-        </w:numPr>
-        <w:pBdr>
-          <w:top w:val="none" w:sz="4" w:space="0" w:color="000000"/>
-          <w:left w:val="none" w:sz="4" w:space="0" w:color="000000"/>
-          <w:bottom w:val="none" w:sz="4" w:space="0" w:color="000000"/>
-          <w:right w:val="none" w:sz="4" w:space="0" w:color="000000"/>
-        </w:pBdr>
-      </w:pPr>
-      <w:r>
-        <w:rPr>
-          <w:rFonts w:ascii="Times New Roman" w:eastAsia="Times New Roman" w:hAnsi="Times New Roman" w:cs="Times New Roman"/>
-          <w:b/>
-          <w:color w:val="000000"/>
-          <w:sz w:val="24"/>
-        </w:rPr>
-        <w:t>Floor-Included Design for Realism</w:t>
-      </w:r>
-      <w:r>
-        <w:rPr>
-          <w:rFonts w:ascii="Times New Roman" w:eastAsia="Times New Roman" w:hAnsi="Times New Roman" w:cs="Times New Roman"/>
-          <w:color w:val="000000"/>
-          <w:sz w:val="24"/>
-        </w:rPr>
-        <w:t>: Initially, objects include a floor to simulate a more realistic cloth interaction. However, for usability and clarity, the floor is removed in the final files. This ensures that the focus remains solely on the cloth and object while retaining the realistic dynamics influenced by the floor.</w:t>
-      </w:r>
-    </w:p>
-    <w:p>
-      <w:pPr>
-        <w:pStyle w:val="Listenabsatz"/>
-        <w:numPr>
-          <w:ilvl w:val="0"/>
-          <w:numId w:val="1"/>
-        </w:numPr>
-        <w:pBdr>
-          <w:top w:val="none" w:sz="4" w:space="0" w:color="000000"/>
-          <w:left w:val="none" w:sz="4" w:space="0" w:color="000000"/>
-          <w:bottom w:val="none" w:sz="4" w:space="0" w:color="000000"/>
-          <w:right w:val="none" w:sz="4" w:space="0" w:color="000000"/>
-        </w:pBdr>
-        <w:rPr>
-          <w:rFonts w:ascii="Times New Roman" w:eastAsia="Times New Roman" w:hAnsi="Times New Roman" w:cs="Times New Roman"/>
-          <w:b/>
-          <w:bCs/>
-          <w:sz w:val="24"/>
-          <w:szCs w:val="24"/>
-        </w:rPr>
-      </w:pPr>
-      <w:r>
-        <w:rPr>
-          <w:rFonts w:ascii="Times New Roman" w:eastAsia="Times New Roman" w:hAnsi="Times New Roman" w:cs="Times New Roman"/>
-          <w:b/>
-          <w:bCs/>
-          <w:color w:val="000000"/>
-          <w:sz w:val="24"/>
-        </w:rPr>
-        <w:t xml:space="preserve">Small File Sizes: </w:t>
-      </w:r>
-      <w:r>
-        <w:rPr>
-          <w:rFonts w:ascii="Times New Roman" w:eastAsia="Times New Roman" w:hAnsi="Times New Roman" w:cs="Times New Roman"/>
-          <w:color w:val="000000"/>
-          <w:sz w:val="24"/>
-        </w:rPr>
-        <w:t>Despite the provided realism, the file sizes are rather small at around 600 MB for the 200 objects.</w:t>
-      </w:r>
     </w:p>
     <w:p>
       <w:pPr>
@@ -512,7 +473,16 @@
           <w:color w:val="000000"/>
           <w:sz w:val="36"/>
         </w:rPr>
-        <w:t>Main Configurations for Cloth Simulation</w:t>
+        <w:t xml:space="preserve">Main Configurations for </w:t>
+      </w:r>
+      <w:r>
+        <w:rPr>
+          <w:rFonts w:ascii="Times New Roman" w:eastAsia="Times New Roman" w:hAnsi="Times New Roman" w:cs="Times New Roman"/>
+          <w:b/>
+          <w:color w:val="000000"/>
+          <w:sz w:val="36"/>
+        </w:rPr>
+        <w:t>Creation of Renderings</w:t>
       </w:r>
     </w:p>
     <w:p>
@@ -534,45 +504,25 @@
           <w:color w:val="000000"/>
           <w:sz w:val="24"/>
         </w:rPr>
-        <w:t>As previously mentioned, a Floor plane was included to render the object placed on the floor.</w:t>
+        <w:t xml:space="preserve">Instead of brute forcing the distance we used a package called </w:t>
       </w:r>
-    </w:p>
-    <w:p>
-      <w:pPr>
-        <w:pStyle w:val="Listenabsatz"/>
-        <w:numPr>
-          <w:ilvl w:val="0"/>
-          <w:numId w:val="3"/>
-        </w:numPr>
-        <w:rPr>
-          <w:rFonts w:ascii="Times New Roman" w:eastAsia="Times New Roman" w:hAnsi="Times New Roman" w:cs="Times New Roman"/>
-          <w:color w:val="000000"/>
-          <w:sz w:val="24"/>
-        </w:rPr>
-      </w:pPr>
+      <w:proofErr w:type="spellStart"/>
       <w:r>
         <w:rPr>
           <w:rFonts w:ascii="Times New Roman" w:eastAsia="Times New Roman" w:hAnsi="Times New Roman" w:cs="Times New Roman"/>
           <w:color w:val="000000"/>
           <w:sz w:val="24"/>
         </w:rPr>
-        <w:t>Upon experimentation, we di</w:t>
+        <w:t>KDTree</w:t>
       </w:r>
+      <w:proofErr w:type="spellEnd"/>
       <w:r>
         <w:rPr>
           <w:rFonts w:ascii="Times New Roman" w:eastAsia="Times New Roman" w:hAnsi="Times New Roman" w:cs="Times New Roman"/>
           <w:color w:val="000000"/>
           <w:sz w:val="24"/>
         </w:rPr>
-        <w:t xml:space="preserve">scovered, that </w:t>
-      </w:r>
-      <w:r>
-        <w:rPr>
-          <w:rFonts w:ascii="Times New Roman" w:eastAsia="Times New Roman" w:hAnsi="Times New Roman" w:cs="Times New Roman"/>
-          <w:color w:val="000000"/>
-          <w:sz w:val="24"/>
-        </w:rPr>
-        <w:t>enlarging the object for rendering the cloth simulation resulted in not just faster processing but also enhanced accuracy</w:t>
+        <w:t xml:space="preserve"> to efficiently calculate the distances between the object and the cloth</w:t>
       </w:r>
       <w:r>
         <w:rPr>
@@ -602,7 +552,31 @@
           <w:color w:val="000000"/>
           <w:sz w:val="24"/>
         </w:rPr>
-        <w:t>Following a suggestion from another student, we optimized outcomes by disabling culling in the collision physics of the object.</w:t>
+        <w:t xml:space="preserve">The images are first rendered with a transparent background and then the images are layered with a black background. By using this </w:t>
+      </w:r>
+      <w:r>
+        <w:rPr>
+          <w:rFonts w:ascii="Times New Roman" w:eastAsia="Times New Roman" w:hAnsi="Times New Roman" w:cs="Times New Roman"/>
+          <w:color w:val="000000"/>
+          <w:sz w:val="24"/>
+        </w:rPr>
+        <w:t>approach,</w:t>
+      </w:r>
+      <w:r>
+        <w:rPr>
+          <w:rFonts w:ascii="Times New Roman" w:eastAsia="Times New Roman" w:hAnsi="Times New Roman" w:cs="Times New Roman"/>
+          <w:color w:val="000000"/>
+          <w:sz w:val="24"/>
+        </w:rPr>
+        <w:t xml:space="preserve"> we keep the sharp edges</w:t>
+      </w:r>
+      <w:r>
+        <w:rPr>
+          <w:rFonts w:ascii="Times New Roman" w:eastAsia="Times New Roman" w:hAnsi="Times New Roman" w:cs="Times New Roman"/>
+          <w:color w:val="000000"/>
+          <w:sz w:val="24"/>
+        </w:rPr>
+        <w:t xml:space="preserve"> of the rendered cloth as well as block any influences from imported environments.</w:t>
       </w:r>
     </w:p>
     <w:p>
@@ -618,114 +592,6 @@
           <w:sz w:val="24"/>
         </w:rPr>
       </w:pPr>
-      <w:r>
-        <w:rPr>
-          <w:rFonts w:ascii="Times New Roman" w:eastAsia="Times New Roman" w:hAnsi="Times New Roman" w:cs="Times New Roman"/>
-          <w:color w:val="000000"/>
-          <w:sz w:val="24"/>
-        </w:rPr>
-        <w:t xml:space="preserve">We </w:t>
-      </w:r>
-      <w:r>
-        <w:rPr>
-          <w:rFonts w:ascii="Times New Roman" w:eastAsia="Times New Roman" w:hAnsi="Times New Roman" w:cs="Times New Roman"/>
-          <w:color w:val="000000"/>
-          <w:sz w:val="24"/>
-        </w:rPr>
-        <w:t>settled</w:t>
-      </w:r>
-      <w:r>
-        <w:rPr>
-          <w:rFonts w:ascii="Times New Roman" w:eastAsia="Times New Roman" w:hAnsi="Times New Roman" w:cs="Times New Roman"/>
-          <w:color w:val="000000"/>
-          <w:sz w:val="24"/>
-        </w:rPr>
-        <w:t xml:space="preserve"> on 170 cuts for the cloth</w:t>
-      </w:r>
-      <w:r>
-        <w:rPr>
-          <w:rFonts w:ascii="Times New Roman" w:eastAsia="Times New Roman" w:hAnsi="Times New Roman" w:cs="Times New Roman"/>
-          <w:color w:val="000000"/>
-          <w:sz w:val="24"/>
-        </w:rPr>
-        <w:t>, striking a balance between revealing object details and maintaining performance efficiency.</w:t>
-      </w:r>
-    </w:p>
-    <w:p>
-      <w:pPr>
-        <w:pStyle w:val="Listenabsatz"/>
-        <w:numPr>
-          <w:ilvl w:val="0"/>
-          <w:numId w:val="3"/>
-        </w:numPr>
-        <w:rPr>
-          <w:rFonts w:ascii="Times New Roman" w:eastAsia="Times New Roman" w:hAnsi="Times New Roman" w:cs="Times New Roman"/>
-          <w:color w:val="000000"/>
-          <w:sz w:val="24"/>
-        </w:rPr>
-      </w:pPr>
-      <w:r>
-        <w:rPr>
-          <w:rFonts w:ascii="Times New Roman" w:eastAsia="Times New Roman" w:hAnsi="Times New Roman" w:cs="Times New Roman"/>
-          <w:color w:val="000000"/>
-          <w:sz w:val="24"/>
-        </w:rPr>
-        <w:t xml:space="preserve">The main part of our </w:t>
-      </w:r>
-      <w:r>
-        <w:rPr>
-          <w:rFonts w:ascii="Times New Roman" w:eastAsia="Times New Roman" w:hAnsi="Times New Roman" w:cs="Times New Roman"/>
-          <w:color w:val="000000"/>
-          <w:sz w:val="24"/>
-        </w:rPr>
-        <w:t>computing resources</w:t>
-      </w:r>
-      <w:r>
-        <w:rPr>
-          <w:rFonts w:ascii="Times New Roman" w:eastAsia="Times New Roman" w:hAnsi="Times New Roman" w:cs="Times New Roman"/>
-          <w:color w:val="000000"/>
-          <w:sz w:val="24"/>
-        </w:rPr>
-        <w:t xml:space="preserve"> </w:t>
-      </w:r>
-      <w:r>
-        <w:rPr>
-          <w:rFonts w:ascii="Times New Roman" w:eastAsia="Times New Roman" w:hAnsi="Times New Roman" w:cs="Times New Roman"/>
-          <w:color w:val="000000"/>
-          <w:sz w:val="24"/>
-        </w:rPr>
-        <w:t>was</w:t>
-      </w:r>
-      <w:r>
-        <w:rPr>
-          <w:rFonts w:ascii="Times New Roman" w:eastAsia="Times New Roman" w:hAnsi="Times New Roman" w:cs="Times New Roman"/>
-          <w:color w:val="000000"/>
-          <w:sz w:val="24"/>
-        </w:rPr>
-        <w:t xml:space="preserve"> directed into the collision and cloth quality.</w:t>
-      </w:r>
-    </w:p>
-    <w:p>
-      <w:pPr>
-        <w:pStyle w:val="Listenabsatz"/>
-        <w:numPr>
-          <w:ilvl w:val="0"/>
-          <w:numId w:val="3"/>
-        </w:numPr>
-        <w:rPr>
-          <w:rFonts w:ascii="Times New Roman" w:eastAsia="Times New Roman" w:hAnsi="Times New Roman" w:cs="Times New Roman"/>
-          <w:color w:val="000000"/>
-          <w:sz w:val="24"/>
-        </w:rPr>
-      </w:pPr>
-      <w:r>
-        <w:rPr>
-          <w:rFonts w:ascii="Times New Roman" w:eastAsia="Times New Roman" w:hAnsi="Times New Roman" w:cs="Times New Roman"/>
-          <w:color w:val="000000"/>
-          <w:sz w:val="24"/>
-        </w:rPr>
-        <w:t>Bending stiffness was adjusted to 5, ensuring the cloth exhibited the desired number of folds.</w:t>
-      </w:r>
     </w:p>
     <w:sectPr>
       <w:footerReference w:type="default" r:id="rId8"/>

</xml_diff>

<commit_message>
added some more details
</commit_message>
<xml_diff>
--- a/part2/files/compvp_readme.docx
+++ b/part2/files/compvp_readme.docx
@@ -318,15 +318,7 @@
           <w:color w:val="000000"/>
           <w:sz w:val="24"/>
         </w:rPr>
-        <w:t xml:space="preserve">: Our dataset </w:t>
-      </w:r>
-      <w:r>
-        <w:rPr>
-          <w:rFonts w:ascii="Times New Roman" w:eastAsia="Times New Roman" w:hAnsi="Times New Roman" w:cs="Times New Roman"/>
-          <w:color w:val="000000"/>
-          <w:sz w:val="24"/>
-        </w:rPr>
-        <w:t xml:space="preserve">is designed to be as random as possible. This includes that </w:t>
+        <w:t xml:space="preserve">: Our dataset is designed to be as random as possible. This includes that </w:t>
       </w:r>
       <w:r>
         <w:rPr>
@@ -406,15 +398,7 @@
           <w:color w:val="000000"/>
           <w:sz w:val="24"/>
         </w:rPr>
-        <w:t xml:space="preserve">: </w:t>
-      </w:r>
-      <w:r>
-        <w:rPr>
-          <w:rFonts w:ascii="Times New Roman" w:eastAsia="Times New Roman" w:hAnsi="Times New Roman" w:cs="Times New Roman"/>
-          <w:color w:val="000000"/>
-          <w:sz w:val="24"/>
-        </w:rPr>
-        <w:t xml:space="preserve">As some objects </w:t>
+        <w:t xml:space="preserve">: As some objects </w:t>
       </w:r>
       <w:proofErr w:type="gramStart"/>
       <w:r>
@@ -448,7 +432,41 @@
           <w:bottom w:val="none" w:sz="4" w:space="0" w:color="000000"/>
           <w:right w:val="none" w:sz="4" w:space="0" w:color="000000"/>
         </w:pBdr>
+        <w:rPr>
+          <w:rFonts w:ascii="Times New Roman" w:hAnsi="Times New Roman" w:cs="Times New Roman"/>
+          <w:sz w:val="24"/>
+          <w:szCs w:val="24"/>
+        </w:rPr>
       </w:pPr>
+      <w:r>
+        <w:rPr>
+          <w:rFonts w:ascii="Times New Roman" w:hAnsi="Times New Roman" w:cs="Times New Roman"/>
+          <w:b/>
+          <w:bCs/>
+          <w:sz w:val="24"/>
+          <w:szCs w:val="24"/>
+        </w:rPr>
+        <w:t>Different zoom levels</w:t>
+      </w:r>
+      <w:r>
+        <w:t xml:space="preserve">: </w:t>
+      </w:r>
+      <w:r>
+        <w:rPr>
+          <w:rFonts w:ascii="Times New Roman" w:hAnsi="Times New Roman" w:cs="Times New Roman"/>
+          <w:sz w:val="24"/>
+          <w:szCs w:val="24"/>
+        </w:rPr>
+        <w:t>As in reality we also are sometimes closer to an object and sometimes far away, we included images, where the camera viewpoint is very close / far away from the object.</w:t>
+      </w:r>
+      <w:r>
+        <w:rPr>
+          <w:rFonts w:ascii="Times New Roman" w:hAnsi="Times New Roman" w:cs="Times New Roman"/>
+          <w:sz w:val="24"/>
+          <w:szCs w:val="24"/>
+        </w:rPr>
+        <w:t xml:space="preserve"> </w:t>
+      </w:r>
     </w:p>
     <w:p>
       <w:pPr>
@@ -592,6 +610,14 @@
           <w:sz w:val="24"/>
         </w:rPr>
       </w:pPr>
+      <w:r>
+        <w:rPr>
+          <w:rFonts w:ascii="Times New Roman" w:eastAsia="Times New Roman" w:hAnsi="Times New Roman" w:cs="Times New Roman"/>
+          <w:color w:val="000000"/>
+          <w:sz w:val="24"/>
+        </w:rPr>
+        <w:t xml:space="preserve">For lighting a sun was used, as this allows for even lighting to don’t get any oversaturated spots on the cloth. For the distance cloth, the creation of shadows was disabled to have no distortions in the truth data for the training. </w:t>
+      </w:r>
     </w:p>
     <w:sectPr>
       <w:footerReference w:type="default" r:id="rId8"/>

</xml_diff>